<commit_message>
Build site at 2023-10-23 16:08:15 UTC
</commit_message>
<xml_diff>
--- a/assets/disciplinas/LOB1217.docx
+++ b/assets/disciplinas/LOB1217.docx
@@ -44,7 +44,7 @@
         <w:br/>
       </w:r>
       <w:r>
-        <w:t>Curso (semestre ideal): EA (6)</w:t>
+        <w:t>Curso (semestre ideal): EA (7)</w:t>
       </w:r>
     </w:p>
     <w:p>
@@ -193,6 +193,10 @@
       <w:pPr>
         <w:pStyle w:val="ListBullet"/>
       </w:pPr>
+      <w:r>
+        <w:t>LOB1258 -  Hidráulica Aplicada  (Requisito fraco)</w:t>
+        <w:br/>
+      </w:r>
       <w:r>
         <w:t>LOQ4084 -  Fenômenos de Transporte II  (Requisito fraco)</w:t>
         <w:br/>

</xml_diff>